<commit_message>
tesis manual de usuario protocolo
</commit_message>
<xml_diff>
--- a/Manual de Usuario Protocolo.docx
+++ b/Manual de Usuario Protocolo.docx
@@ -27,6 +27,7 @@
           <w:rFonts w:cs="Times New Roman"/>
         </w:rPr>
       </w:pPr>
+      <w:bookmarkStart w:id="0" w:name="_GoBack"/>
       <w:r>
         <w:rPr>
           <w:rFonts w:cs="Times New Roman"/>
@@ -384,13 +385,7 @@
         </w:numPr>
       </w:pPr>
       <w:r>
-        <w:t>D</w:t>
-      </w:r>
-      <w:r>
-        <w:t>entro del botón Examinar</w:t>
-      </w:r>
-      <w:r>
-        <w:t>, buscar la carpeta donde se encuentran las librerías dll y agregarlas.</w:t>
+        <w:t>Dentro del botón Examinar, buscar la carpeta donde se encuentran las librerías dll y agregarlas.</w:t>
       </w:r>
     </w:p>
     <w:p>
@@ -449,9 +444,15 @@
     </w:p>
     <w:p>
       <w:pPr>
+        <w:tabs>
+          <w:tab w:val="left" w:pos="6541"/>
+        </w:tabs>
         <w:ind w:firstLine="0"/>
-        <w:jc w:val="center"/>
-      </w:pPr>
+        <w:jc w:val="left"/>
+      </w:pPr>
+      <w:r>
+        <w:tab/>
+      </w:r>
     </w:p>
     <w:p>
       <w:pPr>
@@ -634,7 +635,6 @@
         <w:ind w:firstLine="0"/>
         <w:jc w:val="center"/>
       </w:pPr>
-      <w:bookmarkStart w:id="0" w:name="_GoBack"/>
       <w:r>
         <w:rPr>
           <w:noProof/>
@@ -683,7 +683,6 @@
           </wp:inline>
         </w:drawing>
       </w:r>
-      <w:bookmarkEnd w:id="0"/>
     </w:p>
     <w:p>
       <w:pPr>
@@ -770,6 +769,7 @@
       </w:pPr>
     </w:p>
     <w:p/>
+    <w:bookmarkEnd w:id="0"/>
     <w:p/>
     <w:p>
       <w:pPr>
@@ -2844,7 +2844,7 @@
 </file>
 
 <file path=customXml/itemProps1.xml><?xml version="1.0" encoding="utf-8"?>
-<ds:datastoreItem xmlns:ds="http://schemas.openxmlformats.org/officeDocument/2006/customXml" ds:itemID="{2B94FFE8-CAD6-4291-BFF4-246F0408C1A2}">
+<ds:datastoreItem xmlns:ds="http://schemas.openxmlformats.org/officeDocument/2006/customXml" ds:itemID="{E6F8C645-74C0-4438-98BC-04549036FEFD}">
   <ds:schemaRefs>
     <ds:schemaRef ds:uri="http://schemas.openxmlformats.org/officeDocument/2006/bibliography"/>
   </ds:schemaRefs>

</xml_diff>